<commit_message>
Files Spec for Ashwin 20/06/2021
</commit_message>
<xml_diff>
--- a/TS Jatai Working/Raja Files/VarNam numbering in Tamil.docx
+++ b/TS Jatai Working/Raja Files/VarNam numbering in Tamil.docx
@@ -1,6 +1,6 @@
 
 <file path=word/document.xml><?xml version="1.0" encoding="utf-8"?>
-<w:document xmlns:wpc="http://schemas.microsoft.com/office/word/2010/wordprocessingCanvas" xmlns:mc="http://schemas.openxmlformats.org/markup-compatibility/2006" xmlns:o="urn:schemas-microsoft-com:office:office" xmlns:r="http://schemas.openxmlformats.org/officeDocument/2006/relationships" xmlns:m="http://schemas.openxmlformats.org/officeDocument/2006/math" xmlns:v="urn:schemas-microsoft-com:vml" xmlns:wp14="http://schemas.microsoft.com/office/word/2010/wordprocessingDrawing" xmlns:wp="http://schemas.openxmlformats.org/drawingml/2006/wordprocessingDrawing" xmlns:w10="urn:schemas-microsoft-com:office:word" xmlns:w="http://schemas.openxmlformats.org/wordprocessingml/2006/main" xmlns:w14="http://schemas.microsoft.com/office/word/2010/wordml" xmlns:w15="http://schemas.microsoft.com/office/word/2012/wordml" xmlns:wpg="http://schemas.microsoft.com/office/word/2010/wordprocessingGroup" xmlns:wpi="http://schemas.microsoft.com/office/word/2010/wordprocessingInk" xmlns:wne="http://schemas.microsoft.com/office/word/2006/wordml" xmlns:wps="http://schemas.microsoft.com/office/word/2010/wordprocessingShape" mc:Ignorable="w14 w15 wp14">
+<w:document xmlns:wpc="http://schemas.microsoft.com/office/word/2010/wordprocessingCanvas" xmlns:cx="http://schemas.microsoft.com/office/drawing/2014/chartex" xmlns:cx1="http://schemas.microsoft.com/office/drawing/2015/9/8/chartex" xmlns:cx2="http://schemas.microsoft.com/office/drawing/2015/10/21/chartex" xmlns:cx3="http://schemas.microsoft.com/office/drawing/2016/5/9/chartex" xmlns:cx4="http://schemas.microsoft.com/office/drawing/2016/5/10/chartex" xmlns:cx5="http://schemas.microsoft.com/office/drawing/2016/5/11/chartex" xmlns:cx6="http://schemas.microsoft.com/office/drawing/2016/5/12/chartex" xmlns:cx7="http://schemas.microsoft.com/office/drawing/2016/5/13/chartex" xmlns:cx8="http://schemas.microsoft.com/office/drawing/2016/5/14/chartex" xmlns:mc="http://schemas.openxmlformats.org/markup-compatibility/2006" xmlns:aink="http://schemas.microsoft.com/office/drawing/2016/ink" xmlns:am3d="http://schemas.microsoft.com/office/drawing/2017/model3d" xmlns:o="urn:schemas-microsoft-com:office:office" xmlns:r="http://schemas.openxmlformats.org/officeDocument/2006/relationships" xmlns:m="http://schemas.openxmlformats.org/officeDocument/2006/math" xmlns:v="urn:schemas-microsoft-com:vml" xmlns:wp14="http://schemas.microsoft.com/office/word/2010/wordprocessingDrawing" xmlns:wp="http://schemas.openxmlformats.org/drawingml/2006/wordprocessingDrawing" xmlns:w10="urn:schemas-microsoft-com:office:word" xmlns:w="http://schemas.openxmlformats.org/wordprocessingml/2006/main" xmlns:w14="http://schemas.microsoft.com/office/word/2010/wordml" xmlns:w15="http://schemas.microsoft.com/office/word/2012/wordml" xmlns:w16cex="http://schemas.microsoft.com/office/word/2018/wordml/cex" xmlns:w16cid="http://schemas.microsoft.com/office/word/2016/wordml/cid" xmlns:w16="http://schemas.microsoft.com/office/word/2018/wordml" xmlns:w16sdtdh="http://schemas.microsoft.com/office/word/2020/wordml/sdtdatahash" xmlns:w16se="http://schemas.microsoft.com/office/word/2015/wordml/symex" xmlns:wpg="http://schemas.microsoft.com/office/word/2010/wordprocessingGroup" xmlns:wpi="http://schemas.microsoft.com/office/word/2010/wordprocessingInk" xmlns:wne="http://schemas.microsoft.com/office/word/2006/wordml" xmlns:wps="http://schemas.microsoft.com/office/word/2010/wordprocessingShape" mc:Ignorable="w14 w15 w16se w16cid w16 w16cex w16sdtdh wp14">
   <w:body>
     <w:p>
       <w:pPr>
@@ -51,7 +51,79 @@
           <w:sz w:val="28"/>
           <w:szCs w:val="28"/>
         </w:rPr>
-        <w:t>Tamil does not have four VarNa letters. For Example, there is one ka. But Sanskrit has and Baraha coding uses K,g, G for second, third and fourth letters of ka varga. This is extened to all Consonants.</w:t>
+        <w:t xml:space="preserve">Tamil does not have four </w:t>
+      </w:r>
+      <w:proofErr w:type="spellStart"/>
+      <w:r>
+        <w:rPr>
+          <w:rFonts w:ascii="Arial" w:hAnsi="Arial" w:cs="Arial"/>
+          <w:sz w:val="28"/>
+          <w:szCs w:val="28"/>
+        </w:rPr>
+        <w:t>VarNa</w:t>
+      </w:r>
+      <w:proofErr w:type="spellEnd"/>
+      <w:r>
+        <w:rPr>
+          <w:rFonts w:ascii="Arial" w:hAnsi="Arial" w:cs="Arial"/>
+          <w:sz w:val="28"/>
+          <w:szCs w:val="28"/>
+        </w:rPr>
+        <w:t xml:space="preserve"> letters. For Example, there is one ka. But Sanskrit has and Baraha coding uses </w:t>
+      </w:r>
+      <w:proofErr w:type="spellStart"/>
+      <w:r>
+        <w:rPr>
+          <w:rFonts w:ascii="Arial" w:hAnsi="Arial" w:cs="Arial"/>
+          <w:sz w:val="28"/>
+          <w:szCs w:val="28"/>
+        </w:rPr>
+        <w:t>K,g</w:t>
+      </w:r>
+      <w:proofErr w:type="spellEnd"/>
+      <w:r>
+        <w:rPr>
+          <w:rFonts w:ascii="Arial" w:hAnsi="Arial" w:cs="Arial"/>
+          <w:sz w:val="28"/>
+          <w:szCs w:val="28"/>
+        </w:rPr>
+        <w:t xml:space="preserve">, G for second, third and fourth letters of ka </w:t>
+      </w:r>
+      <w:proofErr w:type="spellStart"/>
+      <w:r>
+        <w:rPr>
+          <w:rFonts w:ascii="Arial" w:hAnsi="Arial" w:cs="Arial"/>
+          <w:sz w:val="28"/>
+          <w:szCs w:val="28"/>
+        </w:rPr>
+        <w:t>varga</w:t>
+      </w:r>
+      <w:proofErr w:type="spellEnd"/>
+      <w:r>
+        <w:rPr>
+          <w:rFonts w:ascii="Arial" w:hAnsi="Arial" w:cs="Arial"/>
+          <w:sz w:val="28"/>
+          <w:szCs w:val="28"/>
+        </w:rPr>
+        <w:t xml:space="preserve">. This is </w:t>
+      </w:r>
+      <w:proofErr w:type="spellStart"/>
+      <w:r>
+        <w:rPr>
+          <w:rFonts w:ascii="Arial" w:hAnsi="Arial" w:cs="Arial"/>
+          <w:sz w:val="28"/>
+          <w:szCs w:val="28"/>
+        </w:rPr>
+        <w:t>extened</w:t>
+      </w:r>
+      <w:proofErr w:type="spellEnd"/>
+      <w:r>
+        <w:rPr>
+          <w:rFonts w:ascii="Arial" w:hAnsi="Arial" w:cs="Arial"/>
+          <w:sz w:val="28"/>
+          <w:szCs w:val="28"/>
+        </w:rPr>
+        <w:t xml:space="preserve"> to all Consonants.</w:t>
       </w:r>
     </w:p>
     <w:p>
@@ -118,7 +190,43 @@
           <w:sz w:val="28"/>
           <w:szCs w:val="28"/>
         </w:rPr>
-        <w:t xml:space="preserve">We find letters K,g,G,C,j,J,Th,D,Dh, th,d,dh,P,b and B which are varna letters with all vowels and replace with respective letter +plus corresponding 2,3,4 after the vowel. </w:t>
+        <w:t xml:space="preserve">We find letters </w:t>
+      </w:r>
+      <w:proofErr w:type="spellStart"/>
+      <w:r>
+        <w:rPr>
+          <w:rFonts w:ascii="Arial" w:hAnsi="Arial" w:cs="Arial"/>
+          <w:sz w:val="28"/>
+          <w:szCs w:val="28"/>
+        </w:rPr>
+        <w:t>K,g,G,C,j,J,Th,D,Dh</w:t>
+      </w:r>
+      <w:proofErr w:type="spellEnd"/>
+      <w:r>
+        <w:rPr>
+          <w:rFonts w:ascii="Arial" w:hAnsi="Arial" w:cs="Arial"/>
+          <w:sz w:val="28"/>
+          <w:szCs w:val="28"/>
+        </w:rPr>
+        <w:t xml:space="preserve">, </w:t>
+      </w:r>
+      <w:proofErr w:type="spellStart"/>
+      <w:r>
+        <w:rPr>
+          <w:rFonts w:ascii="Arial" w:hAnsi="Arial" w:cs="Arial"/>
+          <w:sz w:val="28"/>
+          <w:szCs w:val="28"/>
+        </w:rPr>
+        <w:t>th,d,dh,P,b</w:t>
+      </w:r>
+      <w:proofErr w:type="spellEnd"/>
+      <w:r>
+        <w:rPr>
+          <w:rFonts w:ascii="Arial" w:hAnsi="Arial" w:cs="Arial"/>
+          <w:sz w:val="28"/>
+          <w:szCs w:val="28"/>
+        </w:rPr>
+        <w:t xml:space="preserve"> and B which are varna letters with all vowels and replace with respective letter +plus corresponding 2,3,4 after the vowel. </w:t>
       </w:r>
     </w:p>
     <w:p>
@@ -168,7 +276,79 @@
           <w:sz w:val="28"/>
           <w:szCs w:val="28"/>
         </w:rPr>
-        <w:t>The anudattam come under the number and not vowel. So we replace all combinations of 2,3,4 for three combinations of Swaras q,# $ by placing swara before VarNa Number</w:t>
+        <w:t xml:space="preserve">The </w:t>
+      </w:r>
+      <w:proofErr w:type="spellStart"/>
+      <w:r>
+        <w:rPr>
+          <w:rFonts w:ascii="Arial" w:hAnsi="Arial" w:cs="Arial"/>
+          <w:sz w:val="28"/>
+          <w:szCs w:val="28"/>
+        </w:rPr>
+        <w:t>anudattam</w:t>
+      </w:r>
+      <w:proofErr w:type="spellEnd"/>
+      <w:r>
+        <w:rPr>
+          <w:rFonts w:ascii="Arial" w:hAnsi="Arial" w:cs="Arial"/>
+          <w:sz w:val="28"/>
+          <w:szCs w:val="28"/>
+        </w:rPr>
+        <w:t xml:space="preserve"> come under the number and not vowel. So we replace all combinations of 2,3,4 for three combinations of </w:t>
+      </w:r>
+      <w:proofErr w:type="spellStart"/>
+      <w:r>
+        <w:rPr>
+          <w:rFonts w:ascii="Arial" w:hAnsi="Arial" w:cs="Arial"/>
+          <w:sz w:val="28"/>
+          <w:szCs w:val="28"/>
+        </w:rPr>
+        <w:t>Swaras</w:t>
+      </w:r>
+      <w:proofErr w:type="spellEnd"/>
+      <w:r>
+        <w:rPr>
+          <w:rFonts w:ascii="Arial" w:hAnsi="Arial" w:cs="Arial"/>
+          <w:sz w:val="28"/>
+          <w:szCs w:val="28"/>
+        </w:rPr>
+        <w:t xml:space="preserve"> q,# $ by placing </w:t>
+      </w:r>
+      <w:proofErr w:type="spellStart"/>
+      <w:r>
+        <w:rPr>
+          <w:rFonts w:ascii="Arial" w:hAnsi="Arial" w:cs="Arial"/>
+          <w:sz w:val="28"/>
+          <w:szCs w:val="28"/>
+        </w:rPr>
+        <w:t>swara</w:t>
+      </w:r>
+      <w:proofErr w:type="spellEnd"/>
+      <w:r>
+        <w:rPr>
+          <w:rFonts w:ascii="Arial" w:hAnsi="Arial" w:cs="Arial"/>
+          <w:sz w:val="28"/>
+          <w:szCs w:val="28"/>
+        </w:rPr>
+        <w:t xml:space="preserve"> before </w:t>
+      </w:r>
+      <w:proofErr w:type="spellStart"/>
+      <w:r>
+        <w:rPr>
+          <w:rFonts w:ascii="Arial" w:hAnsi="Arial" w:cs="Arial"/>
+          <w:sz w:val="28"/>
+          <w:szCs w:val="28"/>
+        </w:rPr>
+        <w:t>VarNa</w:t>
+      </w:r>
+      <w:proofErr w:type="spellEnd"/>
+      <w:r>
+        <w:rPr>
+          <w:rFonts w:ascii="Arial" w:hAnsi="Arial" w:cs="Arial"/>
+          <w:sz w:val="28"/>
+          <w:szCs w:val="28"/>
+        </w:rPr>
+        <w:t xml:space="preserve"> Number</w:t>
       </w:r>
       <w:r>
         <w:rPr>
@@ -218,7 +398,25 @@
           <w:sz w:val="28"/>
           <w:szCs w:val="28"/>
         </w:rPr>
-        <w:t>Then we take all possible letter combinations of Conjunt Consonant</w:t>
+        <w:t xml:space="preserve">Then we take all possible letter combinations of </w:t>
+      </w:r>
+      <w:proofErr w:type="spellStart"/>
+      <w:r>
+        <w:rPr>
+          <w:rFonts w:ascii="Arial" w:hAnsi="Arial" w:cs="Arial"/>
+          <w:sz w:val="28"/>
+          <w:szCs w:val="28"/>
+        </w:rPr>
+        <w:t>Conjunt</w:t>
+      </w:r>
+      <w:proofErr w:type="spellEnd"/>
+      <w:r>
+        <w:rPr>
+          <w:rFonts w:ascii="Arial" w:hAnsi="Arial" w:cs="Arial"/>
+          <w:sz w:val="28"/>
+          <w:szCs w:val="28"/>
+        </w:rPr>
+        <w:t xml:space="preserve"> Consonant</w:t>
       </w:r>
       <w:r>
         <w:rPr>
@@ -234,7 +432,61 @@
           <w:sz w:val="28"/>
           <w:szCs w:val="28"/>
         </w:rPr>
-        <w:t xml:space="preserve"> and replace the VarNa for Conjunct Consonants – Ky as K2y, ddh as d3dh dByaH as d3B4yaH.</w:t>
+        <w:t xml:space="preserve"> and replace the </w:t>
+      </w:r>
+      <w:proofErr w:type="spellStart"/>
+      <w:r>
+        <w:rPr>
+          <w:rFonts w:ascii="Arial" w:hAnsi="Arial" w:cs="Arial"/>
+          <w:sz w:val="28"/>
+          <w:szCs w:val="28"/>
+        </w:rPr>
+        <w:t>VarNa</w:t>
+      </w:r>
+      <w:proofErr w:type="spellEnd"/>
+      <w:r>
+        <w:rPr>
+          <w:rFonts w:ascii="Arial" w:hAnsi="Arial" w:cs="Arial"/>
+          <w:sz w:val="28"/>
+          <w:szCs w:val="28"/>
+        </w:rPr>
+        <w:t xml:space="preserve"> for Conjunct Consonants – Ky as K2y, </w:t>
+      </w:r>
+      <w:proofErr w:type="spellStart"/>
+      <w:r>
+        <w:rPr>
+          <w:rFonts w:ascii="Arial" w:hAnsi="Arial" w:cs="Arial"/>
+          <w:sz w:val="28"/>
+          <w:szCs w:val="28"/>
+        </w:rPr>
+        <w:t>ddh</w:t>
+      </w:r>
+      <w:proofErr w:type="spellEnd"/>
+      <w:r>
+        <w:rPr>
+          <w:rFonts w:ascii="Arial" w:hAnsi="Arial" w:cs="Arial"/>
+          <w:sz w:val="28"/>
+          <w:szCs w:val="28"/>
+        </w:rPr>
+        <w:t xml:space="preserve"> as d3dh </w:t>
+      </w:r>
+      <w:proofErr w:type="spellStart"/>
+      <w:r>
+        <w:rPr>
+          <w:rFonts w:ascii="Arial" w:hAnsi="Arial" w:cs="Arial"/>
+          <w:sz w:val="28"/>
+          <w:szCs w:val="28"/>
+        </w:rPr>
+        <w:t>dByaH</w:t>
+      </w:r>
+      <w:proofErr w:type="spellEnd"/>
+      <w:r>
+        <w:rPr>
+          <w:rFonts w:ascii="Arial" w:hAnsi="Arial" w:cs="Arial"/>
+          <w:sz w:val="28"/>
+          <w:szCs w:val="28"/>
+        </w:rPr>
+        <w:t xml:space="preserve"> as d3B4yaH.</w:t>
       </w:r>
     </w:p>
     <w:p>
@@ -256,7 +508,25 @@
           <w:sz w:val="28"/>
           <w:szCs w:val="28"/>
         </w:rPr>
-        <w:t>We take care of other issues like if dhai is rep</w:t>
+        <w:t xml:space="preserve">We take care of other issues like if </w:t>
+      </w:r>
+      <w:proofErr w:type="spellStart"/>
+      <w:r>
+        <w:rPr>
+          <w:rFonts w:ascii="Arial" w:hAnsi="Arial" w:cs="Arial"/>
+          <w:sz w:val="28"/>
+          <w:szCs w:val="28"/>
+        </w:rPr>
+        <w:t>dhai</w:t>
+      </w:r>
+      <w:proofErr w:type="spellEnd"/>
+      <w:r>
+        <w:rPr>
+          <w:rFonts w:ascii="Arial" w:hAnsi="Arial" w:cs="Arial"/>
+          <w:sz w:val="28"/>
+          <w:szCs w:val="28"/>
+        </w:rPr>
+        <w:t xml:space="preserve"> is rep</w:t>
       </w:r>
       <w:r>
         <w:rPr>
@@ -272,15 +542,69 @@
           <w:sz w:val="28"/>
           <w:szCs w:val="28"/>
         </w:rPr>
-        <w:t xml:space="preserve">ced first dha combination will mark it as dha4i this creates wrong sound. So for ai and au, vowel sound we move the varNa number after </w:t>
-      </w:r>
-      <w:r>
-        <w:rPr>
-          <w:rFonts w:ascii="Arial" w:hAnsi="Arial" w:cs="Arial"/>
-          <w:sz w:val="28"/>
-          <w:szCs w:val="28"/>
-        </w:rPr>
-        <w:t xml:space="preserve">a to after ‘i; and ‘u; by </w:t>
+        <w:t xml:space="preserve">ced first </w:t>
+      </w:r>
+      <w:proofErr w:type="spellStart"/>
+      <w:r>
+        <w:rPr>
+          <w:rFonts w:ascii="Arial" w:hAnsi="Arial" w:cs="Arial"/>
+          <w:sz w:val="28"/>
+          <w:szCs w:val="28"/>
+        </w:rPr>
+        <w:t>dha</w:t>
+      </w:r>
+      <w:proofErr w:type="spellEnd"/>
+      <w:r>
+        <w:rPr>
+          <w:rFonts w:ascii="Arial" w:hAnsi="Arial" w:cs="Arial"/>
+          <w:sz w:val="28"/>
+          <w:szCs w:val="28"/>
+        </w:rPr>
+        <w:t xml:space="preserve"> combination will mark it as dha4i this creates wrong sound. So for ai and au, vowel sound we move the </w:t>
+      </w:r>
+      <w:proofErr w:type="spellStart"/>
+      <w:r>
+        <w:rPr>
+          <w:rFonts w:ascii="Arial" w:hAnsi="Arial" w:cs="Arial"/>
+          <w:sz w:val="28"/>
+          <w:szCs w:val="28"/>
+        </w:rPr>
+        <w:t>varNa</w:t>
+      </w:r>
+      <w:proofErr w:type="spellEnd"/>
+      <w:r>
+        <w:rPr>
+          <w:rFonts w:ascii="Arial" w:hAnsi="Arial" w:cs="Arial"/>
+          <w:sz w:val="28"/>
+          <w:szCs w:val="28"/>
+        </w:rPr>
+        <w:t xml:space="preserve"> number after </w:t>
+      </w:r>
+      <w:r>
+        <w:rPr>
+          <w:rFonts w:ascii="Arial" w:hAnsi="Arial" w:cs="Arial"/>
+          <w:sz w:val="28"/>
+          <w:szCs w:val="28"/>
+        </w:rPr>
+        <w:t>a to after ‘</w:t>
+      </w:r>
+      <w:proofErr w:type="spellStart"/>
+      <w:r>
+        <w:rPr>
+          <w:rFonts w:ascii="Arial" w:hAnsi="Arial" w:cs="Arial"/>
+          <w:sz w:val="28"/>
+          <w:szCs w:val="28"/>
+        </w:rPr>
+        <w:t>i</w:t>
+      </w:r>
+      <w:proofErr w:type="spellEnd"/>
+      <w:r>
+        <w:rPr>
+          <w:rFonts w:ascii="Arial" w:hAnsi="Arial" w:cs="Arial"/>
+          <w:sz w:val="28"/>
+          <w:szCs w:val="28"/>
+        </w:rPr>
+        <w:t xml:space="preserve">; and ‘u; by </w:t>
       </w:r>
       <w:r>
         <w:rPr>
@@ -379,7 +703,29 @@
           <w:sz w:val="28"/>
           <w:szCs w:val="28"/>
         </w:rPr>
-        <w:t>Rare combination of conjuct consonant</w:t>
+        <w:t xml:space="preserve">Rare combination of </w:t>
+      </w:r>
+      <w:proofErr w:type="spellStart"/>
+      <w:r>
+        <w:rPr>
+          <w:rFonts w:ascii="Arial" w:hAnsi="Arial" w:cs="Arial"/>
+          <w:b/>
+          <w:bCs/>
+          <w:sz w:val="28"/>
+          <w:szCs w:val="28"/>
+        </w:rPr>
+        <w:t>conjuct</w:t>
+      </w:r>
+      <w:proofErr w:type="spellEnd"/>
+      <w:r>
+        <w:rPr>
+          <w:rFonts w:ascii="Arial" w:hAnsi="Arial" w:cs="Arial"/>
+          <w:b/>
+          <w:bCs/>
+          <w:sz w:val="28"/>
+          <w:szCs w:val="28"/>
+        </w:rPr>
+        <w:t xml:space="preserve"> consonant</w:t>
       </w:r>
       <w:r>
         <w:rPr>
@@ -456,7 +802,61 @@
           <w:sz w:val="28"/>
           <w:szCs w:val="28"/>
         </w:rPr>
-        <w:t>The Program developed for Jatai and Ghanam will have some basic definitions for letter and swaram.</w:t>
+        <w:t xml:space="preserve">The Program developed for </w:t>
+      </w:r>
+      <w:proofErr w:type="spellStart"/>
+      <w:r>
+        <w:rPr>
+          <w:rFonts w:ascii="Arial" w:hAnsi="Arial" w:cs="Arial"/>
+          <w:sz w:val="28"/>
+          <w:szCs w:val="28"/>
+        </w:rPr>
+        <w:t>Jatai</w:t>
+      </w:r>
+      <w:proofErr w:type="spellEnd"/>
+      <w:r>
+        <w:rPr>
+          <w:rFonts w:ascii="Arial" w:hAnsi="Arial" w:cs="Arial"/>
+          <w:sz w:val="28"/>
+          <w:szCs w:val="28"/>
+        </w:rPr>
+        <w:t xml:space="preserve"> and </w:t>
+      </w:r>
+      <w:proofErr w:type="spellStart"/>
+      <w:r>
+        <w:rPr>
+          <w:rFonts w:ascii="Arial" w:hAnsi="Arial" w:cs="Arial"/>
+          <w:sz w:val="28"/>
+          <w:szCs w:val="28"/>
+        </w:rPr>
+        <w:t>Ghanam</w:t>
+      </w:r>
+      <w:proofErr w:type="spellEnd"/>
+      <w:r>
+        <w:rPr>
+          <w:rFonts w:ascii="Arial" w:hAnsi="Arial" w:cs="Arial"/>
+          <w:sz w:val="28"/>
+          <w:szCs w:val="28"/>
+        </w:rPr>
+        <w:t xml:space="preserve"> will have some basic definitions for letter and </w:t>
+      </w:r>
+      <w:proofErr w:type="spellStart"/>
+      <w:r>
+        <w:rPr>
+          <w:rFonts w:ascii="Arial" w:hAnsi="Arial" w:cs="Arial"/>
+          <w:sz w:val="28"/>
+          <w:szCs w:val="28"/>
+        </w:rPr>
+        <w:t>swaram</w:t>
+      </w:r>
+      <w:proofErr w:type="spellEnd"/>
+      <w:r>
+        <w:rPr>
+          <w:rFonts w:ascii="Arial" w:hAnsi="Arial" w:cs="Arial"/>
+          <w:sz w:val="28"/>
+          <w:szCs w:val="28"/>
+        </w:rPr>
+        <w:t>.</w:t>
       </w:r>
     </w:p>
     <w:p>
@@ -539,7 +939,25 @@
           <w:szCs w:val="28"/>
         </w:rPr>
         <w:lastRenderedPageBreak/>
-        <w:t>Output file will be a word file with Baraha Code with the VarNa numbers.</w:t>
+        <w:t xml:space="preserve">Output file will be a word file with Baraha Code with the </w:t>
+      </w:r>
+      <w:proofErr w:type="spellStart"/>
+      <w:r>
+        <w:rPr>
+          <w:rFonts w:ascii="Arial" w:hAnsi="Arial" w:cs="Arial"/>
+          <w:sz w:val="28"/>
+          <w:szCs w:val="28"/>
+        </w:rPr>
+        <w:t>VarNa</w:t>
+      </w:r>
+      <w:proofErr w:type="spellEnd"/>
+      <w:r>
+        <w:rPr>
+          <w:rFonts w:ascii="Arial" w:hAnsi="Arial" w:cs="Arial"/>
+          <w:sz w:val="28"/>
+          <w:szCs w:val="28"/>
+        </w:rPr>
+        <w:t xml:space="preserve"> numbers.</w:t>
       </w:r>
     </w:p>
     <w:p>
@@ -654,7 +1072,25 @@
           <w:sz w:val="28"/>
           <w:szCs w:val="28"/>
         </w:rPr>
-        <w:t xml:space="preserve"> manually taken care by Vounteering Groups.</w:t>
+        <w:t xml:space="preserve"> manually taken care by </w:t>
+      </w:r>
+      <w:proofErr w:type="spellStart"/>
+      <w:r>
+        <w:rPr>
+          <w:rFonts w:ascii="Arial" w:hAnsi="Arial" w:cs="Arial"/>
+          <w:sz w:val="28"/>
+          <w:szCs w:val="28"/>
+        </w:rPr>
+        <w:t>Vounteering</w:t>
+      </w:r>
+      <w:proofErr w:type="spellEnd"/>
+      <w:r>
+        <w:rPr>
+          <w:rFonts w:ascii="Arial" w:hAnsi="Arial" w:cs="Arial"/>
+          <w:sz w:val="28"/>
+          <w:szCs w:val="28"/>
+        </w:rPr>
+        <w:t xml:space="preserve"> Groups.</w:t>
       </w:r>
     </w:p>
     <w:p>
@@ -710,7 +1146,25 @@
           <w:sz w:val="28"/>
           <w:szCs w:val="28"/>
         </w:rPr>
-        <w:t>During find and replace we miss nasal symbols, dot for swarabhakti, dot after n for pause and certain conventions of representation which can be validated through one Program.</w:t>
+        <w:t xml:space="preserve">During find and replace we miss nasal symbols, dot for </w:t>
+      </w:r>
+      <w:proofErr w:type="spellStart"/>
+      <w:r>
+        <w:rPr>
+          <w:rFonts w:ascii="Arial" w:hAnsi="Arial" w:cs="Arial"/>
+          <w:sz w:val="28"/>
+          <w:szCs w:val="28"/>
+        </w:rPr>
+        <w:t>swarabhakti</w:t>
+      </w:r>
+      <w:proofErr w:type="spellEnd"/>
+      <w:r>
+        <w:rPr>
+          <w:rFonts w:ascii="Arial" w:hAnsi="Arial" w:cs="Arial"/>
+          <w:sz w:val="28"/>
+          <w:szCs w:val="28"/>
+        </w:rPr>
+        <w:t>, dot after n for pause and certain conventions of representation which can be validated through one Program.</w:t>
       </w:r>
     </w:p>
     <w:p>
@@ -905,13 +1359,59 @@
           <w:szCs w:val="28"/>
         </w:rPr>
       </w:pPr>
-      <w:r>
-        <w:rPr>
-          <w:rFonts w:ascii="Arial" w:hAnsi="Arial" w:cs="Arial"/>
-          <w:sz w:val="28"/>
-          <w:szCs w:val="28"/>
-        </w:rPr>
-        <w:t>Jatai and Ghanam Baraha input could be converted easily to Malayalam and Tamil. This we plan to do only after Sanskirt version is made thorough to the best extent possible by us.</w:t>
+      <w:proofErr w:type="spellStart"/>
+      <w:r>
+        <w:rPr>
+          <w:rFonts w:ascii="Arial" w:hAnsi="Arial" w:cs="Arial"/>
+          <w:sz w:val="28"/>
+          <w:szCs w:val="28"/>
+        </w:rPr>
+        <w:t>Jatai</w:t>
+      </w:r>
+      <w:proofErr w:type="spellEnd"/>
+      <w:r>
+        <w:rPr>
+          <w:rFonts w:ascii="Arial" w:hAnsi="Arial" w:cs="Arial"/>
+          <w:sz w:val="28"/>
+          <w:szCs w:val="28"/>
+        </w:rPr>
+        <w:t xml:space="preserve"> and </w:t>
+      </w:r>
+      <w:proofErr w:type="spellStart"/>
+      <w:r>
+        <w:rPr>
+          <w:rFonts w:ascii="Arial" w:hAnsi="Arial" w:cs="Arial"/>
+          <w:sz w:val="28"/>
+          <w:szCs w:val="28"/>
+        </w:rPr>
+        <w:t>Ghanam</w:t>
+      </w:r>
+      <w:proofErr w:type="spellEnd"/>
+      <w:r>
+        <w:rPr>
+          <w:rFonts w:ascii="Arial" w:hAnsi="Arial" w:cs="Arial"/>
+          <w:sz w:val="28"/>
+          <w:szCs w:val="28"/>
+        </w:rPr>
+        <w:t xml:space="preserve"> Baraha input could be converted easily to Malayalam and Tamil. This we plan to do only after </w:t>
+      </w:r>
+      <w:proofErr w:type="spellStart"/>
+      <w:r>
+        <w:rPr>
+          <w:rFonts w:ascii="Arial" w:hAnsi="Arial" w:cs="Arial"/>
+          <w:sz w:val="28"/>
+          <w:szCs w:val="28"/>
+        </w:rPr>
+        <w:t>Sanskirt</w:t>
+      </w:r>
+      <w:proofErr w:type="spellEnd"/>
+      <w:r>
+        <w:rPr>
+          <w:rFonts w:ascii="Arial" w:hAnsi="Arial" w:cs="Arial"/>
+          <w:sz w:val="28"/>
+          <w:szCs w:val="28"/>
+        </w:rPr>
+        <w:t xml:space="preserve"> version is made thorough to the best extent possible by us.</w:t>
       </w:r>
     </w:p>
     <w:p>
@@ -1110,8 +1610,19 @@
           <w:szCs w:val="28"/>
           <w:lang w:bidi="ta-IN"/>
         </w:rPr>
-        <w:t>Beginning a statement with this hard na</w:t>
-      </w:r>
+        <w:t xml:space="preserve">Beginning a statement with this hard </w:t>
+      </w:r>
+      <w:proofErr w:type="spellStart"/>
+      <w:r>
+        <w:rPr>
+          <w:rFonts w:ascii="Arial" w:hAnsi="Arial" w:cs="Latha"/>
+          <w:sz w:val="28"/>
+          <w:szCs w:val="28"/>
+          <w:lang w:bidi="ta-IN"/>
+        </w:rPr>
+        <w:t>na</w:t>
+      </w:r>
+      <w:proofErr w:type="spellEnd"/>
       <w:r>
         <w:rPr>
           <w:rFonts w:ascii="Arial" w:hAnsi="Arial" w:cs="Latha"/>
@@ -1179,7 +1690,17 @@
           <w:szCs w:val="28"/>
           <w:lang w:bidi="ta-IN"/>
         </w:rPr>
-        <w:t>” everywhere</w:t>
+        <w:t xml:space="preserve">” </w:t>
+      </w:r>
+      <w:proofErr w:type="spellStart"/>
+      <w:r>
+        <w:rPr>
+          <w:rFonts w:ascii="Arial" w:hAnsi="Arial" w:cs="Latha"/>
+          <w:sz w:val="28"/>
+          <w:szCs w:val="28"/>
+          <w:lang w:bidi="ta-IN"/>
+        </w:rPr>
+        <w:t>everywhere</w:t>
       </w:r>
       <w:r>
         <w:rPr>
@@ -1197,7 +1718,57 @@
           <w:szCs w:val="28"/>
           <w:lang w:bidi="ta-IN"/>
         </w:rPr>
-        <w:t>work annam typed with soft na looks odd for a Tamil reader</w:t>
+        <w:t>work</w:t>
+      </w:r>
+      <w:proofErr w:type="spellEnd"/>
+      <w:r>
+        <w:rPr>
+          <w:rFonts w:ascii="Arial" w:hAnsi="Arial" w:cs="Latha"/>
+          <w:sz w:val="28"/>
+          <w:szCs w:val="28"/>
+          <w:lang w:bidi="ta-IN"/>
+        </w:rPr>
+        <w:t xml:space="preserve"> </w:t>
+      </w:r>
+      <w:proofErr w:type="spellStart"/>
+      <w:r>
+        <w:rPr>
+          <w:rFonts w:ascii="Arial" w:hAnsi="Arial" w:cs="Latha"/>
+          <w:sz w:val="28"/>
+          <w:szCs w:val="28"/>
+          <w:lang w:bidi="ta-IN"/>
+        </w:rPr>
+        <w:t>annam</w:t>
+      </w:r>
+      <w:proofErr w:type="spellEnd"/>
+      <w:r>
+        <w:rPr>
+          <w:rFonts w:ascii="Arial" w:hAnsi="Arial" w:cs="Latha"/>
+          <w:sz w:val="28"/>
+          <w:szCs w:val="28"/>
+          <w:lang w:bidi="ta-IN"/>
+        </w:rPr>
+        <w:t xml:space="preserve"> typed with soft </w:t>
+      </w:r>
+      <w:proofErr w:type="spellStart"/>
+      <w:r>
+        <w:rPr>
+          <w:rFonts w:ascii="Arial" w:hAnsi="Arial" w:cs="Latha"/>
+          <w:sz w:val="28"/>
+          <w:szCs w:val="28"/>
+          <w:lang w:bidi="ta-IN"/>
+        </w:rPr>
+        <w:t>na</w:t>
+      </w:r>
+      <w:proofErr w:type="spellEnd"/>
+      <w:r>
+        <w:rPr>
+          <w:rFonts w:ascii="Arial" w:hAnsi="Arial" w:cs="Latha"/>
+          <w:sz w:val="28"/>
+          <w:szCs w:val="28"/>
+          <w:lang w:bidi="ta-IN"/>
+        </w:rPr>
+        <w:t xml:space="preserve"> looks odd for a Tamil reader</w:t>
       </w:r>
       <w:r>
         <w:rPr>
@@ -1257,7 +1828,36 @@
           <w:szCs w:val="28"/>
           <w:lang w:bidi="ta-IN"/>
         </w:rPr>
-        <w:t xml:space="preserve"> at the beginning of a statement, padam or if a space is available</w:t>
+        <w:t xml:space="preserve"> at the beginning of a statement, </w:t>
+      </w:r>
+      <w:proofErr w:type="spellStart"/>
+      <w:r>
+        <w:rPr>
+          <w:rFonts w:ascii="Arial" w:hAnsi="Arial" w:cs="Latha"/>
+          <w:sz w:val="28"/>
+          <w:szCs w:val="28"/>
+          <w:lang w:bidi="ta-IN"/>
+        </w:rPr>
+        <w:t>padam</w:t>
+      </w:r>
+      <w:proofErr w:type="spellEnd"/>
+      <w:r>
+        <w:rPr>
+          <w:rFonts w:ascii="Arial" w:hAnsi="Arial" w:cs="Latha"/>
+          <w:sz w:val="28"/>
+          <w:szCs w:val="28"/>
+          <w:lang w:bidi="ta-IN"/>
+        </w:rPr>
+        <w:t xml:space="preserve"> or if a space is available</w:t>
+      </w:r>
+      <w:r>
+        <w:rPr>
+          <w:rFonts w:ascii="Arial" w:hAnsi="Arial" w:cs="Latha"/>
+          <w:sz w:val="28"/>
+          <w:szCs w:val="28"/>
+          <w:lang w:bidi="ta-IN"/>
+        </w:rPr>
+        <w:t xml:space="preserve"> before n.</w:t>
       </w:r>
     </w:p>
     <w:p>
@@ -1281,7 +1881,37 @@
           <w:szCs w:val="28"/>
           <w:lang w:bidi="ta-IN"/>
         </w:rPr>
-        <w:t>We type brackets or insert “-“ hypen to distinguish sandhi</w:t>
+        <w:t xml:space="preserve">We type brackets or insert “-“ </w:t>
+      </w:r>
+      <w:proofErr w:type="spellStart"/>
+      <w:r>
+        <w:rPr>
+          <w:rFonts w:ascii="Arial" w:hAnsi="Arial" w:cs="Latha"/>
+          <w:sz w:val="28"/>
+          <w:szCs w:val="28"/>
+          <w:lang w:bidi="ta-IN"/>
+        </w:rPr>
+        <w:t>hypen</w:t>
+      </w:r>
+      <w:proofErr w:type="spellEnd"/>
+      <w:r>
+        <w:rPr>
+          <w:rFonts w:ascii="Arial" w:hAnsi="Arial" w:cs="Latha"/>
+          <w:sz w:val="28"/>
+          <w:szCs w:val="28"/>
+          <w:lang w:bidi="ta-IN"/>
+        </w:rPr>
+        <w:t xml:space="preserve"> to distinguish </w:t>
+      </w:r>
+      <w:proofErr w:type="spellStart"/>
+      <w:r>
+        <w:rPr>
+          <w:rFonts w:ascii="Arial" w:hAnsi="Arial" w:cs="Latha"/>
+          <w:sz w:val="28"/>
+          <w:szCs w:val="28"/>
+          <w:lang w:bidi="ta-IN"/>
+        </w:rPr>
+        <w:t>sandhi</w:t>
       </w:r>
       <w:r>
         <w:rPr>
@@ -1292,6 +1922,7 @@
         </w:rPr>
         <w:t>,Korvai</w:t>
       </w:r>
+      <w:proofErr w:type="spellEnd"/>
       <w:r>
         <w:rPr>
           <w:rFonts w:ascii="Arial" w:hAnsi="Arial" w:cs="Latha"/>
@@ -1345,19 +1976,68 @@
           <w:szCs w:val="28"/>
           <w:lang w:bidi="ta-IN"/>
         </w:rPr>
-        <w:t xml:space="preserve">‘nt’, ‘nd’ and </w:t>
-      </w:r>
-      <w:r>
-        <w:rPr>
-          <w:rFonts w:ascii="Arial" w:hAnsi="Arial" w:cs="Latha"/>
-          <w:b/>
-          <w:bCs/>
-          <w:sz w:val="28"/>
-          <w:szCs w:val="28"/>
-          <w:lang w:bidi="ta-IN"/>
-        </w:rPr>
         <w:t>‘</w:t>
       </w:r>
+      <w:proofErr w:type="spellStart"/>
+      <w:r>
+        <w:rPr>
+          <w:rFonts w:ascii="Arial" w:hAnsi="Arial" w:cs="Latha"/>
+          <w:b/>
+          <w:bCs/>
+          <w:sz w:val="28"/>
+          <w:szCs w:val="28"/>
+          <w:lang w:bidi="ta-IN"/>
+        </w:rPr>
+        <w:t>nt</w:t>
+      </w:r>
+      <w:proofErr w:type="spellEnd"/>
+      <w:r>
+        <w:rPr>
+          <w:rFonts w:ascii="Arial" w:hAnsi="Arial" w:cs="Latha"/>
+          <w:b/>
+          <w:bCs/>
+          <w:sz w:val="28"/>
+          <w:szCs w:val="28"/>
+          <w:lang w:bidi="ta-IN"/>
+        </w:rPr>
+        <w:t>’, ‘</w:t>
+      </w:r>
+      <w:proofErr w:type="spellStart"/>
+      <w:r>
+        <w:rPr>
+          <w:rFonts w:ascii="Arial" w:hAnsi="Arial" w:cs="Latha"/>
+          <w:b/>
+          <w:bCs/>
+          <w:sz w:val="28"/>
+          <w:szCs w:val="28"/>
+          <w:lang w:bidi="ta-IN"/>
+        </w:rPr>
+        <w:t>nd</w:t>
+      </w:r>
+      <w:proofErr w:type="spellEnd"/>
+      <w:r>
+        <w:rPr>
+          <w:rFonts w:ascii="Arial" w:hAnsi="Arial" w:cs="Latha"/>
+          <w:b/>
+          <w:bCs/>
+          <w:sz w:val="28"/>
+          <w:szCs w:val="28"/>
+          <w:lang w:bidi="ta-IN"/>
+        </w:rPr>
+        <w:t xml:space="preserve">’ and </w:t>
+      </w:r>
+      <w:r>
+        <w:rPr>
+          <w:rFonts w:ascii="Arial" w:hAnsi="Arial" w:cs="Latha"/>
+          <w:b/>
+          <w:bCs/>
+          <w:sz w:val="28"/>
+          <w:szCs w:val="28"/>
+          <w:lang w:bidi="ta-IN"/>
+        </w:rPr>
+        <w:t>‘</w:t>
+      </w:r>
+      <w:proofErr w:type="spellStart"/>
       <w:r>
         <w:rPr>
           <w:rFonts w:ascii="Arial" w:hAnsi="Arial" w:cs="Latha"/>
@@ -1369,6 +2049,7 @@
         </w:rPr>
         <w:t>nR</w:t>
       </w:r>
+      <w:proofErr w:type="spellEnd"/>
       <w:r>
         <w:rPr>
           <w:rFonts w:ascii="Arial" w:hAnsi="Arial" w:cs="Latha"/>
@@ -1387,7 +2068,27 @@
           <w:szCs w:val="28"/>
           <w:lang w:bidi="ta-IN"/>
         </w:rPr>
-        <w:t xml:space="preserve"> appearing in the middle of a Padam, word etc (other than </w:t>
+        <w:t xml:space="preserve"> appearing in the middle of a Padam, word </w:t>
+      </w:r>
+      <w:proofErr w:type="spellStart"/>
+      <w:r>
+        <w:rPr>
+          <w:rFonts w:ascii="Arial" w:hAnsi="Arial" w:cs="Latha"/>
+          <w:sz w:val="28"/>
+          <w:szCs w:val="28"/>
+          <w:lang w:bidi="ta-IN"/>
+        </w:rPr>
+        <w:t>etc</w:t>
+      </w:r>
+      <w:proofErr w:type="spellEnd"/>
+      <w:r>
+        <w:rPr>
+          <w:rFonts w:ascii="Arial" w:hAnsi="Arial" w:cs="Latha"/>
+          <w:sz w:val="28"/>
+          <w:szCs w:val="28"/>
+          <w:lang w:bidi="ta-IN"/>
+        </w:rPr>
+        <w:t xml:space="preserve"> (other than </w:t>
       </w:r>
       <w:r>
         <w:rPr>
@@ -1429,7 +2130,27 @@
           <w:szCs w:val="28"/>
           <w:lang w:bidi="ta-IN"/>
         </w:rPr>
-        <w:t xml:space="preserve">If ‘nn’ </w:t>
+        <w:t>If ‘</w:t>
+      </w:r>
+      <w:proofErr w:type="spellStart"/>
+      <w:r>
+        <w:rPr>
+          <w:rFonts w:ascii="Arial" w:hAnsi="Arial" w:cs="Latha"/>
+          <w:sz w:val="28"/>
+          <w:szCs w:val="28"/>
+          <w:lang w:bidi="ta-IN"/>
+        </w:rPr>
+        <w:t>nn</w:t>
+      </w:r>
+      <w:proofErr w:type="spellEnd"/>
+      <w:r>
+        <w:rPr>
+          <w:rFonts w:ascii="Arial" w:hAnsi="Arial" w:cs="Latha"/>
+          <w:sz w:val="28"/>
+          <w:szCs w:val="28"/>
+          <w:lang w:bidi="ta-IN"/>
+        </w:rPr>
+        <w:t xml:space="preserve">’ </w:t>
       </w:r>
       <w:r>
         <w:rPr>
@@ -1456,858 +2177,11 @@
       <w:pPr>
         <w:rPr>
           <w:rFonts w:ascii="Arial" w:hAnsi="Arial" w:cs="Latha"/>
-          <w:b/>
-          <w:bCs/>
-          <w:sz w:val="28"/>
-          <w:szCs w:val="28"/>
-          <w:u w:val="single"/>
-          <w:lang w:bidi="ta-IN"/>
-        </w:rPr>
-      </w:pPr>
-      <w:r>
-        <w:rPr>
-          <w:rFonts w:ascii="Arial" w:hAnsi="Arial" w:cs="Latha"/>
-          <w:b/>
-          <w:bCs/>
-          <w:sz w:val="28"/>
-          <w:szCs w:val="28"/>
-          <w:u w:val="single"/>
-          <w:lang w:bidi="ta-IN"/>
-        </w:rPr>
-        <w:t>Conversion of anuswaram typed as m or M:</w:t>
-      </w:r>
-    </w:p>
-    <w:p>
-      <w:pPr>
-        <w:pStyle w:val="ListParagraph"/>
-        <w:numPr>
-          <w:ilvl w:val="0"/>
-          <w:numId w:val="8"/>
-        </w:numPr>
-        <w:rPr>
-          <w:rFonts w:ascii="Arial" w:hAnsi="Arial" w:cs="Latha"/>
-          <w:sz w:val="28"/>
-          <w:szCs w:val="28"/>
-          <w:lang w:bidi="ta-IN"/>
-        </w:rPr>
-      </w:pPr>
-      <w:r>
-        <w:rPr>
-          <w:rFonts w:ascii="Arial" w:hAnsi="Arial" w:cs="Latha"/>
-          <w:sz w:val="28"/>
-          <w:szCs w:val="28"/>
-          <w:lang w:bidi="ta-IN"/>
-        </w:rPr>
-        <w:t>Within a word like SaMgrAmam (in Sanskrit) looks odd in Tamil it is to be read as Sa~ggrAmam. This also works for the reading across words where nasal of the following letter class is replaced for the anuswaram. E.g. gaNAnAm tvA is read as gaNAnAn tvA.</w:t>
-      </w:r>
-    </w:p>
-    <w:p>
-      <w:pPr>
-        <w:pStyle w:val="ListParagraph"/>
-        <w:numPr>
-          <w:ilvl w:val="0"/>
-          <w:numId w:val="8"/>
-        </w:numPr>
-        <w:rPr>
-          <w:rFonts w:ascii="Arial" w:hAnsi="Arial" w:cs="Latha"/>
-          <w:sz w:val="28"/>
-          <w:szCs w:val="28"/>
-          <w:lang w:bidi="ta-IN"/>
-        </w:rPr>
-      </w:pPr>
-      <w:r>
-        <w:rPr>
-          <w:rFonts w:ascii="Arial" w:hAnsi="Arial" w:cs="Latha"/>
-          <w:sz w:val="28"/>
-          <w:szCs w:val="28"/>
-          <w:lang w:bidi="ta-IN"/>
-        </w:rPr>
-        <w:t>Please do not combine this n and t together. Reader should know there is a conversion of anuswaram</w:t>
-      </w:r>
-    </w:p>
-    <w:p>
-      <w:pPr>
-        <w:pStyle w:val="ListParagraph"/>
-        <w:numPr>
-          <w:ilvl w:val="0"/>
-          <w:numId w:val="8"/>
-        </w:numPr>
-        <w:rPr>
-          <w:rFonts w:ascii="Arial" w:hAnsi="Arial" w:cs="Latha"/>
-          <w:sz w:val="28"/>
-          <w:szCs w:val="28"/>
-          <w:lang w:bidi="ta-IN"/>
-        </w:rPr>
-      </w:pPr>
-      <w:r>
-        <w:rPr>
-          <w:rFonts w:ascii="Arial" w:hAnsi="Arial" w:cs="Latha"/>
-          <w:sz w:val="28"/>
-          <w:szCs w:val="28"/>
-          <w:lang w:bidi="ta-IN"/>
-        </w:rPr>
-        <w:t>So replacement Logic for anuswaram within and across word is</w:t>
-      </w:r>
-    </w:p>
-    <w:tbl>
-      <w:tblPr>
-        <w:tblStyle w:val="TableGrid"/>
-        <w:tblW w:w="0" w:type="auto"/>
-        <w:tblLook w:val="04A0" w:firstRow="1" w:lastRow="0" w:firstColumn="1" w:lastColumn="0" w:noHBand="0" w:noVBand="1"/>
-      </w:tblPr>
-      <w:tblGrid>
-        <w:gridCol w:w="3116"/>
-        <w:gridCol w:w="3117"/>
-        <w:gridCol w:w="3117"/>
-      </w:tblGrid>
-      <w:tr>
-        <w:tc>
-          <w:tcPr>
-            <w:tcW w:w="3116" w:type="dxa"/>
-          </w:tcPr>
-          <w:p>
-            <w:pPr>
-              <w:rPr>
-                <w:rFonts w:ascii="Arial" w:hAnsi="Arial" w:cs="Latha"/>
-                <w:sz w:val="28"/>
-                <w:szCs w:val="28"/>
-                <w:lang w:bidi="ta-IN"/>
-              </w:rPr>
-            </w:pPr>
-            <w:r>
-              <w:rPr>
-                <w:rFonts w:ascii="Arial" w:hAnsi="Arial" w:cs="Latha"/>
-                <w:sz w:val="28"/>
-                <w:szCs w:val="28"/>
-                <w:lang w:bidi="ta-IN"/>
-              </w:rPr>
-              <w:t>Ending in anuswaram</w:t>
-            </w:r>
-          </w:p>
-        </w:tc>
-        <w:tc>
-          <w:tcPr>
-            <w:tcW w:w="3117" w:type="dxa"/>
-          </w:tcPr>
-          <w:p>
-            <w:pPr>
-              <w:rPr>
-                <w:rFonts w:ascii="Arial" w:hAnsi="Arial" w:cs="Latha"/>
-                <w:sz w:val="28"/>
-                <w:szCs w:val="28"/>
-                <w:lang w:bidi="ta-IN"/>
-              </w:rPr>
-            </w:pPr>
-            <w:r>
-              <w:rPr>
-                <w:rFonts w:ascii="Arial" w:hAnsi="Arial" w:cs="Latha"/>
-                <w:sz w:val="28"/>
-                <w:szCs w:val="28"/>
-                <w:lang w:bidi="ta-IN"/>
-              </w:rPr>
-              <w:t>Following letter class</w:t>
-            </w:r>
-          </w:p>
-        </w:tc>
-        <w:tc>
-          <w:tcPr>
-            <w:tcW w:w="3117" w:type="dxa"/>
-          </w:tcPr>
-          <w:p>
-            <w:pPr>
-              <w:rPr>
-                <w:rFonts w:ascii="Arial" w:hAnsi="Arial" w:cs="Latha"/>
-                <w:sz w:val="28"/>
-                <w:szCs w:val="28"/>
-                <w:lang w:bidi="ta-IN"/>
-              </w:rPr>
-            </w:pPr>
-            <w:r>
-              <w:rPr>
-                <w:rFonts w:ascii="Arial" w:hAnsi="Arial" w:cs="Latha"/>
-                <w:sz w:val="28"/>
-                <w:szCs w:val="28"/>
-                <w:lang w:bidi="ta-IN"/>
-              </w:rPr>
-              <w:t>Replace with</w:t>
-            </w:r>
-          </w:p>
-        </w:tc>
-      </w:tr>
-      <w:tr>
-        <w:tc>
-          <w:tcPr>
-            <w:tcW w:w="3116" w:type="dxa"/>
-          </w:tcPr>
-          <w:p>
-            <w:pPr>
-              <w:rPr>
-                <w:rFonts w:ascii="Arial" w:hAnsi="Arial" w:cs="Latha"/>
-                <w:sz w:val="28"/>
-                <w:szCs w:val="28"/>
-                <w:lang w:bidi="ta-IN"/>
-              </w:rPr>
-            </w:pPr>
-            <w:r>
-              <w:rPr>
-                <w:rFonts w:ascii="Arial" w:hAnsi="Arial" w:cs="Latha"/>
-                <w:sz w:val="28"/>
-                <w:szCs w:val="28"/>
-                <w:lang w:bidi="ta-IN"/>
-              </w:rPr>
-              <w:t xml:space="preserve">M or m </w:t>
-            </w:r>
-          </w:p>
-        </w:tc>
-        <w:tc>
-          <w:tcPr>
-            <w:tcW w:w="3117" w:type="dxa"/>
-          </w:tcPr>
-          <w:p>
-            <w:pPr>
-              <w:rPr>
-                <w:rFonts w:ascii="Arial" w:hAnsi="Arial" w:cs="Latha"/>
-                <w:sz w:val="28"/>
-                <w:szCs w:val="28"/>
-                <w:lang w:bidi="ta-IN"/>
-              </w:rPr>
-            </w:pPr>
-            <w:r>
-              <w:rPr>
-                <w:rFonts w:ascii="Arial" w:hAnsi="Arial" w:cs="Latha"/>
-                <w:sz w:val="28"/>
-                <w:szCs w:val="28"/>
-                <w:lang w:bidi="ta-IN"/>
-              </w:rPr>
-              <w:t>K,k,g,G</w:t>
-            </w:r>
-          </w:p>
-        </w:tc>
-        <w:tc>
-          <w:tcPr>
-            <w:tcW w:w="3117" w:type="dxa"/>
-          </w:tcPr>
-          <w:p>
-            <w:pPr>
-              <w:rPr>
-                <w:rFonts w:ascii="Arial" w:hAnsi="Arial" w:cs="Latha"/>
-                <w:sz w:val="28"/>
-                <w:szCs w:val="28"/>
-                <w:lang w:bidi="ta-IN"/>
-              </w:rPr>
-            </w:pPr>
-            <w:r>
-              <w:rPr>
-                <w:rFonts w:ascii="Arial" w:hAnsi="Arial" w:cs="Latha"/>
-                <w:sz w:val="28"/>
-                <w:szCs w:val="28"/>
-                <w:lang w:bidi="ta-IN"/>
-              </w:rPr>
-              <w:t>~g</w:t>
-            </w:r>
-          </w:p>
-        </w:tc>
-      </w:tr>
-      <w:tr>
-        <w:tc>
-          <w:tcPr>
-            <w:tcW w:w="3116" w:type="dxa"/>
-          </w:tcPr>
-          <w:p>
-            <w:pPr>
-              <w:rPr>
-                <w:rFonts w:ascii="Arial" w:hAnsi="Arial" w:cs="Latha"/>
-                <w:sz w:val="28"/>
-                <w:szCs w:val="28"/>
-                <w:lang w:bidi="ta-IN"/>
-              </w:rPr>
-            </w:pPr>
-            <w:r>
-              <w:rPr>
-                <w:rFonts w:ascii="Arial" w:hAnsi="Arial" w:cs="Latha"/>
-                <w:sz w:val="28"/>
-                <w:szCs w:val="28"/>
-                <w:lang w:bidi="ta-IN"/>
-              </w:rPr>
-              <w:t>M or m</w:t>
-            </w:r>
-          </w:p>
-        </w:tc>
-        <w:tc>
-          <w:tcPr>
-            <w:tcW w:w="3117" w:type="dxa"/>
-          </w:tcPr>
-          <w:p>
-            <w:pPr>
-              <w:rPr>
-                <w:rFonts w:ascii="Arial" w:hAnsi="Arial" w:cs="Latha"/>
-                <w:sz w:val="28"/>
-                <w:szCs w:val="28"/>
-                <w:lang w:bidi="ta-IN"/>
-              </w:rPr>
-            </w:pPr>
-            <w:r>
-              <w:rPr>
-                <w:rFonts w:ascii="Arial" w:hAnsi="Arial" w:cs="Latha"/>
-                <w:sz w:val="28"/>
-                <w:szCs w:val="28"/>
-                <w:lang w:bidi="ta-IN"/>
-              </w:rPr>
-              <w:t>C,c,j,J</w:t>
-            </w:r>
-          </w:p>
-        </w:tc>
-        <w:tc>
-          <w:tcPr>
-            <w:tcW w:w="3117" w:type="dxa"/>
-          </w:tcPr>
-          <w:p>
-            <w:pPr>
-              <w:rPr>
-                <w:rFonts w:ascii="Arial" w:hAnsi="Arial" w:cs="Latha"/>
-                <w:sz w:val="28"/>
-                <w:szCs w:val="28"/>
-                <w:lang w:bidi="ta-IN"/>
-              </w:rPr>
-            </w:pPr>
-            <w:r>
-              <w:rPr>
-                <w:rFonts w:ascii="Arial" w:hAnsi="Arial" w:cs="Latha"/>
-                <w:sz w:val="28"/>
-                <w:szCs w:val="28"/>
-                <w:lang w:bidi="ta-IN"/>
-              </w:rPr>
-              <w:t>~j</w:t>
-            </w:r>
-          </w:p>
-        </w:tc>
-      </w:tr>
-      <w:tr>
-        <w:tc>
-          <w:tcPr>
-            <w:tcW w:w="3116" w:type="dxa"/>
-          </w:tcPr>
-          <w:p>
-            <w:pPr>
-              <w:rPr>
-                <w:rFonts w:ascii="Arial" w:hAnsi="Arial" w:cs="Latha"/>
-                <w:sz w:val="28"/>
-                <w:szCs w:val="28"/>
-                <w:lang w:bidi="ta-IN"/>
-              </w:rPr>
-            </w:pPr>
-            <w:r>
-              <w:rPr>
-                <w:rFonts w:ascii="Arial" w:hAnsi="Arial" w:cs="Latha"/>
-                <w:sz w:val="28"/>
-                <w:szCs w:val="28"/>
-                <w:lang w:bidi="ta-IN"/>
-              </w:rPr>
-              <w:t>M or m</w:t>
-            </w:r>
-          </w:p>
-        </w:tc>
-        <w:tc>
-          <w:tcPr>
-            <w:tcW w:w="3117" w:type="dxa"/>
-          </w:tcPr>
-          <w:p>
-            <w:pPr>
-              <w:rPr>
-                <w:rFonts w:ascii="Arial" w:hAnsi="Arial" w:cs="Latha"/>
-                <w:sz w:val="28"/>
-                <w:szCs w:val="28"/>
-                <w:lang w:bidi="ta-IN"/>
-              </w:rPr>
-            </w:pPr>
-            <w:r>
-              <w:rPr>
-                <w:rFonts w:ascii="Arial" w:hAnsi="Arial" w:cs="Latha"/>
-                <w:sz w:val="28"/>
-                <w:szCs w:val="28"/>
-                <w:lang w:bidi="ta-IN"/>
-              </w:rPr>
-              <w:t>T,Th,D,Dh</w:t>
-            </w:r>
-          </w:p>
-        </w:tc>
-        <w:tc>
-          <w:tcPr>
-            <w:tcW w:w="3117" w:type="dxa"/>
-          </w:tcPr>
-          <w:p>
-            <w:pPr>
-              <w:rPr>
-                <w:rFonts w:ascii="Arial" w:hAnsi="Arial" w:cs="Latha"/>
-                <w:sz w:val="28"/>
-                <w:szCs w:val="28"/>
-                <w:lang w:bidi="ta-IN"/>
-              </w:rPr>
-            </w:pPr>
-            <w:r>
-              <w:rPr>
-                <w:rFonts w:ascii="Arial" w:hAnsi="Arial" w:cs="Latha"/>
-                <w:sz w:val="28"/>
-                <w:szCs w:val="28"/>
-                <w:lang w:bidi="ta-IN"/>
-              </w:rPr>
-              <w:t>N</w:t>
-            </w:r>
-          </w:p>
-        </w:tc>
-      </w:tr>
-      <w:tr>
-        <w:tc>
-          <w:tcPr>
-            <w:tcW w:w="3116" w:type="dxa"/>
-          </w:tcPr>
-          <w:p>
-            <w:pPr>
-              <w:rPr>
-                <w:rFonts w:ascii="Arial" w:hAnsi="Arial" w:cs="Latha"/>
-                <w:sz w:val="28"/>
-                <w:szCs w:val="28"/>
-                <w:lang w:bidi="ta-IN"/>
-              </w:rPr>
-            </w:pPr>
-            <w:r>
-              <w:rPr>
-                <w:rFonts w:ascii="Arial" w:hAnsi="Arial" w:cs="Latha"/>
-                <w:sz w:val="28"/>
-                <w:szCs w:val="28"/>
-                <w:lang w:bidi="ta-IN"/>
-              </w:rPr>
-              <w:t>M or m</w:t>
-            </w:r>
-          </w:p>
-        </w:tc>
-        <w:tc>
-          <w:tcPr>
-            <w:tcW w:w="3117" w:type="dxa"/>
-          </w:tcPr>
-          <w:p>
-            <w:pPr>
-              <w:rPr>
-                <w:rFonts w:ascii="Arial" w:hAnsi="Arial" w:cs="Latha"/>
-                <w:sz w:val="28"/>
-                <w:szCs w:val="28"/>
-                <w:lang w:bidi="ta-IN"/>
-              </w:rPr>
-            </w:pPr>
-            <w:r>
-              <w:rPr>
-                <w:rFonts w:ascii="Arial" w:hAnsi="Arial" w:cs="Latha"/>
-                <w:sz w:val="28"/>
-                <w:szCs w:val="28"/>
-                <w:lang w:bidi="ta-IN"/>
-              </w:rPr>
-              <w:t>t,th,d,dh</w:t>
-            </w:r>
-          </w:p>
-        </w:tc>
-        <w:tc>
-          <w:tcPr>
-            <w:tcW w:w="3117" w:type="dxa"/>
-          </w:tcPr>
-          <w:p>
-            <w:pPr>
-              <w:rPr>
-                <w:rFonts w:ascii="Arial" w:hAnsi="Arial" w:cs="Latha"/>
-                <w:sz w:val="28"/>
-                <w:szCs w:val="28"/>
-                <w:lang w:bidi="ta-IN"/>
-              </w:rPr>
-            </w:pPr>
-            <w:r>
-              <w:rPr>
-                <w:rFonts w:ascii="Arial" w:hAnsi="Arial" w:cs="Latha"/>
-                <w:sz w:val="28"/>
-                <w:szCs w:val="28"/>
-                <w:lang w:bidi="ta-IN"/>
-              </w:rPr>
-              <w:t>n</w:t>
-            </w:r>
-          </w:p>
-        </w:tc>
-      </w:tr>
-      <w:tr>
-        <w:tc>
-          <w:tcPr>
-            <w:tcW w:w="3116" w:type="dxa"/>
-          </w:tcPr>
-          <w:p>
-            <w:pPr>
-              <w:rPr>
-                <w:rFonts w:ascii="Arial" w:hAnsi="Arial" w:cs="Latha"/>
-                <w:sz w:val="28"/>
-                <w:szCs w:val="28"/>
-                <w:lang w:bidi="ta-IN"/>
-              </w:rPr>
-            </w:pPr>
-            <w:r>
-              <w:rPr>
-                <w:rFonts w:ascii="Arial" w:hAnsi="Arial" w:cs="Latha"/>
-                <w:sz w:val="28"/>
-                <w:szCs w:val="28"/>
-                <w:lang w:bidi="ta-IN"/>
-              </w:rPr>
-              <w:t>M or m</w:t>
-            </w:r>
-          </w:p>
-        </w:tc>
-        <w:tc>
-          <w:tcPr>
-            <w:tcW w:w="3117" w:type="dxa"/>
-          </w:tcPr>
-          <w:p>
-            <w:pPr>
-              <w:rPr>
-                <w:rFonts w:ascii="Arial" w:hAnsi="Arial" w:cs="Latha"/>
-                <w:sz w:val="28"/>
-                <w:szCs w:val="28"/>
-                <w:lang w:bidi="ta-IN"/>
-              </w:rPr>
-            </w:pPr>
-            <w:r>
-              <w:rPr>
-                <w:rFonts w:ascii="Arial" w:hAnsi="Arial" w:cs="Latha"/>
-                <w:sz w:val="28"/>
-                <w:szCs w:val="28"/>
-                <w:lang w:bidi="ta-IN"/>
-              </w:rPr>
-              <w:t>‘n’</w:t>
-            </w:r>
-          </w:p>
-        </w:tc>
-        <w:tc>
-          <w:tcPr>
-            <w:tcW w:w="3117" w:type="dxa"/>
-          </w:tcPr>
-          <w:p>
-            <w:pPr>
-              <w:rPr>
-                <w:rFonts w:ascii="Arial" w:hAnsi="Arial" w:cs="Latha"/>
-                <w:sz w:val="28"/>
-                <w:szCs w:val="28"/>
-                <w:lang w:bidi="ta-IN"/>
-              </w:rPr>
-            </w:pPr>
-            <w:r>
-              <w:rPr>
-                <w:rFonts w:ascii="Arial" w:hAnsi="Arial" w:cs="Latha"/>
-                <w:sz w:val="28"/>
-                <w:szCs w:val="28"/>
-                <w:lang w:bidi="ta-IN"/>
-              </w:rPr>
-              <w:t xml:space="preserve">‘n’ </w:t>
-            </w:r>
-          </w:p>
-        </w:tc>
-      </w:tr>
-    </w:tbl>
-    <w:p>
-      <w:pPr>
-        <w:rPr>
-          <w:rFonts w:ascii="Arial" w:hAnsi="Arial" w:cs="Latha"/>
-          <w:sz w:val="28"/>
-          <w:szCs w:val="28"/>
-          <w:lang w:bidi="ta-IN"/>
-        </w:rPr>
-      </w:pPr>
-    </w:p>
-    <w:p>
-      <w:pPr>
-        <w:pStyle w:val="ListParagraph"/>
-        <w:numPr>
-          <w:ilvl w:val="0"/>
-          <w:numId w:val="8"/>
-        </w:numPr>
-        <w:rPr>
-          <w:rFonts w:ascii="Arial" w:hAnsi="Arial" w:cs="Latha"/>
-          <w:sz w:val="28"/>
-          <w:szCs w:val="28"/>
-          <w:lang w:bidi="ta-IN"/>
-        </w:rPr>
-      </w:pPr>
-      <w:bookmarkStart w:id="0" w:name="_GoBack"/>
-      <w:bookmarkEnd w:id="0"/>
-      <w:r>
-        <w:rPr>
-          <w:rFonts w:ascii="Arial" w:hAnsi="Arial" w:cs="Latha"/>
-          <w:sz w:val="28"/>
-          <w:szCs w:val="28"/>
-          <w:lang w:bidi="ta-IN"/>
-        </w:rPr>
-        <w:lastRenderedPageBreak/>
-        <w:t>If the following letter is a single letter like te,no,ca combi</w:t>
-      </w:r>
-      <w:r>
-        <w:rPr>
-          <w:rFonts w:ascii="Arial" w:hAnsi="Arial" w:cs="Latha"/>
-          <w:sz w:val="28"/>
-          <w:szCs w:val="28"/>
-          <w:lang w:bidi="ta-IN"/>
-        </w:rPr>
-        <w:t>n</w:t>
-      </w:r>
-      <w:r>
-        <w:rPr>
-          <w:rFonts w:ascii="Arial" w:hAnsi="Arial" w:cs="Latha"/>
-          <w:sz w:val="28"/>
-          <w:szCs w:val="28"/>
-          <w:lang w:bidi="ta-IN"/>
-        </w:rPr>
-        <w:t>e them with the nasal of the previous word</w:t>
-      </w:r>
-    </w:p>
-    <w:p>
-      <w:pPr>
-        <w:pStyle w:val="ListParagraph"/>
-        <w:rPr>
-          <w:rFonts w:ascii="Arial" w:hAnsi="Arial" w:cs="Latha"/>
-          <w:sz w:val="28"/>
-          <w:szCs w:val="28"/>
-          <w:lang w:bidi="ta-IN"/>
-        </w:rPr>
-      </w:pPr>
-      <w:r>
-        <w:rPr>
-          <w:rFonts w:ascii="Arial" w:hAnsi="Arial" w:cs="Latha"/>
-          <w:sz w:val="28"/>
-          <w:szCs w:val="28"/>
-          <w:lang w:bidi="ta-IN"/>
-        </w:rPr>
-        <w:t xml:space="preserve"> dravinam ca hangs as dravina~j </w:t>
-      </w:r>
-      <w:r>
-        <w:rPr>
-          <w:rFonts w:ascii="Arial" w:hAnsi="Arial" w:cs="Latha"/>
-          <w:sz w:val="28"/>
-          <w:szCs w:val="28"/>
-          <w:highlight w:val="yellow"/>
-          <w:lang w:bidi="ta-IN"/>
-        </w:rPr>
-        <w:t>ca</w:t>
-      </w:r>
-      <w:r>
-        <w:rPr>
-          <w:rFonts w:ascii="Arial" w:hAnsi="Arial" w:cs="Latha"/>
-          <w:sz w:val="28"/>
-          <w:szCs w:val="28"/>
-          <w:lang w:bidi="ta-IN"/>
-        </w:rPr>
-        <w:t xml:space="preserve"> does not look good. Better be dravin</w:t>
-      </w:r>
-      <w:r>
-        <w:rPr>
-          <w:rFonts w:ascii="Arial" w:hAnsi="Arial" w:cs="Latha"/>
-          <w:sz w:val="28"/>
-          <w:szCs w:val="28"/>
-          <w:highlight w:val="yellow"/>
-          <w:lang w:bidi="ta-IN"/>
-        </w:rPr>
-        <w:t>a~jca</w:t>
-      </w:r>
-      <w:r>
-        <w:rPr>
-          <w:rFonts w:ascii="Arial" w:hAnsi="Arial" w:cs="Latha"/>
-          <w:sz w:val="28"/>
-          <w:szCs w:val="28"/>
-          <w:lang w:bidi="ta-IN"/>
-        </w:rPr>
-        <w:t xml:space="preserve">. ( we have not been 100% consistent in this due to manual editing or deleting the space and we are sleepy at night </w:t>
-      </w:r>
-      <w:r>
-        <w:rPr>
-          <w:rFonts w:ascii="Arial" w:hAnsi="Arial" w:cs="Latha"/>
-          <w:sz w:val="28"/>
-          <w:szCs w:val="28"/>
-          <w:lang w:bidi="ta-IN"/>
-        </w:rPr>
-        <w:sym w:font="Wingdings" w:char="F04A"/>
-      </w:r>
-      <w:r>
-        <w:rPr>
-          <w:rFonts w:ascii="Arial" w:hAnsi="Arial" w:cs="Latha"/>
-          <w:sz w:val="28"/>
-          <w:szCs w:val="28"/>
-          <w:lang w:bidi="ta-IN"/>
-        </w:rPr>
-        <w:t xml:space="preserve"> )</w:t>
-      </w:r>
-    </w:p>
-    <w:p>
-      <w:pPr>
-        <w:pStyle w:val="ListParagraph"/>
-        <w:rPr>
-          <w:rFonts w:ascii="Arial" w:hAnsi="Arial" w:cs="Latha"/>
-          <w:sz w:val="28"/>
-          <w:szCs w:val="28"/>
-          <w:lang w:bidi="ta-IN"/>
-        </w:rPr>
-      </w:pPr>
-      <w:r>
-        <w:rPr>
-          <w:rFonts w:ascii="Arial" w:hAnsi="Arial" w:cs="Latha"/>
-          <w:sz w:val="28"/>
-          <w:szCs w:val="28"/>
-          <w:lang w:bidi="ta-IN"/>
-        </w:rPr>
-        <w:t>“</w:t>
-      </w:r>
-      <w:r>
-        <w:rPr>
-          <w:rFonts w:ascii="Arial" w:hAnsi="Arial" w:cs="Latha"/>
-          <w:sz w:val="28"/>
-          <w:szCs w:val="28"/>
-          <w:lang w:bidi="ta-IN"/>
-        </w:rPr>
-        <w:t>SaM no</w:t>
-      </w:r>
-      <w:r>
-        <w:rPr>
-          <w:rFonts w:ascii="Arial" w:hAnsi="Arial" w:cs="Latha"/>
-          <w:sz w:val="28"/>
-          <w:szCs w:val="28"/>
-          <w:lang w:bidi="ta-IN"/>
-        </w:rPr>
-        <w:t>”</w:t>
-      </w:r>
-      <w:r>
-        <w:rPr>
-          <w:rFonts w:ascii="Arial" w:hAnsi="Arial" w:cs="Latha"/>
-          <w:sz w:val="28"/>
-          <w:szCs w:val="28"/>
-          <w:lang w:bidi="ta-IN"/>
-        </w:rPr>
-        <w:t xml:space="preserve"> becomes </w:t>
-      </w:r>
-      <w:r>
-        <w:rPr>
-          <w:rFonts w:ascii="Arial" w:hAnsi="Arial" w:cs="Latha"/>
-          <w:sz w:val="28"/>
-          <w:szCs w:val="28"/>
-          <w:lang w:bidi="ta-IN"/>
-        </w:rPr>
-        <w:t>“</w:t>
-      </w:r>
-      <w:r>
-        <w:rPr>
-          <w:rFonts w:ascii="Arial" w:hAnsi="Arial" w:cs="Latha"/>
-          <w:sz w:val="28"/>
-          <w:szCs w:val="28"/>
-          <w:lang w:bidi="ta-IN"/>
-        </w:rPr>
-        <w:t>Sanno together</w:t>
-      </w:r>
-      <w:r>
-        <w:rPr>
-          <w:rFonts w:ascii="Arial" w:hAnsi="Arial" w:cs="Latha"/>
-          <w:sz w:val="28"/>
-          <w:szCs w:val="28"/>
-          <w:lang w:bidi="ta-IN"/>
-        </w:rPr>
-        <w:t>”</w:t>
-      </w:r>
-      <w:r>
-        <w:rPr>
-          <w:rFonts w:ascii="Arial" w:hAnsi="Arial" w:cs="Latha"/>
-          <w:sz w:val="28"/>
-          <w:szCs w:val="28"/>
-          <w:lang w:bidi="ta-IN"/>
-        </w:rPr>
-        <w:t xml:space="preserve"> as in Sanno mitra Sam varunaH.</w:t>
-      </w:r>
-      <w:r>
-        <w:rPr>
-          <w:rFonts w:ascii="Arial" w:hAnsi="Arial" w:cs="Latha"/>
-          <w:sz w:val="28"/>
-          <w:szCs w:val="28"/>
-          <w:lang w:bidi="ta-IN"/>
-        </w:rPr>
-        <w:t xml:space="preserve"> “</w:t>
-      </w:r>
-      <w:r>
-        <w:rPr>
-          <w:rFonts w:ascii="Arial" w:hAnsi="Arial" w:cs="Latha"/>
-          <w:sz w:val="28"/>
-          <w:szCs w:val="28"/>
-          <w:lang w:bidi="ta-IN"/>
-        </w:rPr>
-        <w:t>saM te</w:t>
-      </w:r>
-      <w:r>
-        <w:rPr>
-          <w:rFonts w:ascii="Arial" w:hAnsi="Arial" w:cs="Latha"/>
-          <w:sz w:val="28"/>
-          <w:szCs w:val="28"/>
-          <w:lang w:bidi="ta-IN"/>
-        </w:rPr>
-        <w:t>”</w:t>
-      </w:r>
-      <w:r>
-        <w:rPr>
-          <w:rFonts w:ascii="Arial" w:hAnsi="Arial" w:cs="Latha"/>
-          <w:sz w:val="28"/>
-          <w:szCs w:val="28"/>
-          <w:lang w:bidi="ta-IN"/>
-        </w:rPr>
-        <w:t xml:space="preserve"> becomes </w:t>
-      </w:r>
-      <w:r>
-        <w:rPr>
-          <w:rFonts w:ascii="Arial" w:hAnsi="Arial" w:cs="Latha"/>
-          <w:sz w:val="28"/>
-          <w:szCs w:val="28"/>
-          <w:lang w:bidi="ta-IN"/>
-        </w:rPr>
-        <w:t>“</w:t>
-      </w:r>
-      <w:r>
-        <w:rPr>
-          <w:rFonts w:ascii="Arial" w:hAnsi="Arial" w:cs="Latha"/>
-          <w:sz w:val="28"/>
-          <w:szCs w:val="28"/>
-          <w:lang w:bidi="ta-IN"/>
-        </w:rPr>
-        <w:t>sante</w:t>
-      </w:r>
-      <w:r>
-        <w:rPr>
-          <w:rFonts w:ascii="Arial" w:hAnsi="Arial" w:cs="Latha"/>
-          <w:sz w:val="28"/>
-          <w:szCs w:val="28"/>
-          <w:lang w:bidi="ta-IN"/>
-        </w:rPr>
-        <w:t xml:space="preserve">”. These </w:t>
-      </w:r>
-      <w:r>
-        <w:rPr>
-          <w:rFonts w:ascii="Arial" w:hAnsi="Arial" w:cs="Latha"/>
-          <w:sz w:val="28"/>
-          <w:szCs w:val="28"/>
-          <w:lang w:bidi="ta-IN"/>
-        </w:rPr>
-        <w:t>look better</w:t>
-      </w:r>
-      <w:r>
-        <w:rPr>
-          <w:rFonts w:ascii="Arial" w:hAnsi="Arial" w:cs="Latha"/>
-          <w:sz w:val="28"/>
-          <w:szCs w:val="28"/>
-          <w:lang w:bidi="ta-IN"/>
-        </w:rPr>
-        <w:t xml:space="preserve"> presented and readable</w:t>
-      </w:r>
-      <w:r>
-        <w:rPr>
-          <w:rFonts w:ascii="Arial" w:hAnsi="Arial" w:cs="Latha"/>
-          <w:sz w:val="28"/>
-          <w:szCs w:val="28"/>
-          <w:lang w:bidi="ta-IN"/>
-        </w:rPr>
-        <w:t>.</w:t>
-      </w:r>
+          <w:sz w:val="28"/>
+          <w:szCs w:val="28"/>
+          <w:lang w:bidi="ta-IN"/>
+        </w:rPr>
+      </w:pPr>
     </w:p>
     <w:p>
       <w:pPr>
@@ -2388,8 +2262,8 @@
 </file>
 
 <file path=word/numbering.xml><?xml version="1.0" encoding="utf-8"?>
-<w:numbering xmlns:wpc="http://schemas.microsoft.com/office/word/2010/wordprocessingCanvas" xmlns:mc="http://schemas.openxmlformats.org/markup-compatibility/2006" xmlns:o="urn:schemas-microsoft-com:office:office" xmlns:r="http://schemas.openxmlformats.org/officeDocument/2006/relationships" xmlns:m="http://schemas.openxmlformats.org/officeDocument/2006/math" xmlns:v="urn:schemas-microsoft-com:vml" xmlns:wp14="http://schemas.microsoft.com/office/word/2010/wordprocessingDrawing" xmlns:wp="http://schemas.openxmlformats.org/drawingml/2006/wordprocessingDrawing" xmlns:w10="urn:schemas-microsoft-com:office:word" xmlns:w="http://schemas.openxmlformats.org/wordprocessingml/2006/main" xmlns:w14="http://schemas.microsoft.com/office/word/2010/wordml" xmlns:w15="http://schemas.microsoft.com/office/word/2012/wordml" xmlns:wpg="http://schemas.microsoft.com/office/word/2010/wordprocessingGroup" xmlns:wpi="http://schemas.microsoft.com/office/word/2010/wordprocessingInk" xmlns:wne="http://schemas.microsoft.com/office/word/2006/wordml" xmlns:wps="http://schemas.microsoft.com/office/word/2010/wordprocessingShape" mc:Ignorable="w14 w15 wp14">
-  <w:abstractNum w:abstractNumId="0">
+<w:numbering xmlns:wpc="http://schemas.microsoft.com/office/word/2010/wordprocessingCanvas" xmlns:cx="http://schemas.microsoft.com/office/drawing/2014/chartex" xmlns:cx1="http://schemas.microsoft.com/office/drawing/2015/9/8/chartex" xmlns:cx2="http://schemas.microsoft.com/office/drawing/2015/10/21/chartex" xmlns:cx3="http://schemas.microsoft.com/office/drawing/2016/5/9/chartex" xmlns:cx4="http://schemas.microsoft.com/office/drawing/2016/5/10/chartex" xmlns:cx5="http://schemas.microsoft.com/office/drawing/2016/5/11/chartex" xmlns:cx6="http://schemas.microsoft.com/office/drawing/2016/5/12/chartex" xmlns:cx7="http://schemas.microsoft.com/office/drawing/2016/5/13/chartex" xmlns:cx8="http://schemas.microsoft.com/office/drawing/2016/5/14/chartex" xmlns:mc="http://schemas.openxmlformats.org/markup-compatibility/2006" xmlns:aink="http://schemas.microsoft.com/office/drawing/2016/ink" xmlns:am3d="http://schemas.microsoft.com/office/drawing/2017/model3d" xmlns:o="urn:schemas-microsoft-com:office:office" xmlns:r="http://schemas.openxmlformats.org/officeDocument/2006/relationships" xmlns:m="http://schemas.openxmlformats.org/officeDocument/2006/math" xmlns:v="urn:schemas-microsoft-com:vml" xmlns:wp14="http://schemas.microsoft.com/office/word/2010/wordprocessingDrawing" xmlns:wp="http://schemas.openxmlformats.org/drawingml/2006/wordprocessingDrawing" xmlns:w10="urn:schemas-microsoft-com:office:word" xmlns:w="http://schemas.openxmlformats.org/wordprocessingml/2006/main" xmlns:w14="http://schemas.microsoft.com/office/word/2010/wordml" xmlns:w15="http://schemas.microsoft.com/office/word/2012/wordml" xmlns:w16cex="http://schemas.microsoft.com/office/word/2018/wordml/cex" xmlns:w16cid="http://schemas.microsoft.com/office/word/2016/wordml/cid" xmlns:w16="http://schemas.microsoft.com/office/word/2018/wordml" xmlns:w16sdtdh="http://schemas.microsoft.com/office/word/2020/wordml/sdtdatahash" xmlns:w16se="http://schemas.microsoft.com/office/word/2015/wordml/symex" xmlns:wpg="http://schemas.microsoft.com/office/word/2010/wordprocessingGroup" xmlns:wpi="http://schemas.microsoft.com/office/word/2010/wordprocessingInk" xmlns:wne="http://schemas.microsoft.com/office/word/2006/wordml" xmlns:wps="http://schemas.microsoft.com/office/word/2010/wordprocessingShape" mc:Ignorable="w14 w15 w16se w16cid w16 w16cex w16sdtdh wp14">
+  <w:abstractNum w:abstractNumId="0" w15:restartNumberingAfterBreak="0">
     <w:nsid w:val="1D364532"/>
     <w:multiLevelType w:val="hybridMultilevel"/>
     <w:tmpl w:val="041C0B14"/>
@@ -2478,7 +2352,7 @@
       </w:pPr>
     </w:lvl>
   </w:abstractNum>
-  <w:abstractNum w:abstractNumId="1">
+  <w:abstractNum w:abstractNumId="1" w15:restartNumberingAfterBreak="0">
     <w:nsid w:val="1EC4083B"/>
     <w:multiLevelType w:val="hybridMultilevel"/>
     <w:tmpl w:val="CF964768"/>
@@ -2567,7 +2441,7 @@
       </w:pPr>
     </w:lvl>
   </w:abstractNum>
-  <w:abstractNum w:abstractNumId="2">
+  <w:abstractNum w:abstractNumId="2" w15:restartNumberingAfterBreak="0">
     <w:nsid w:val="213A5A24"/>
     <w:multiLevelType w:val="hybridMultilevel"/>
     <w:tmpl w:val="6BD2DAAE"/>
@@ -2656,7 +2530,7 @@
       </w:pPr>
     </w:lvl>
   </w:abstractNum>
-  <w:abstractNum w:abstractNumId="3">
+  <w:abstractNum w:abstractNumId="3" w15:restartNumberingAfterBreak="0">
     <w:nsid w:val="36FF2109"/>
     <w:multiLevelType w:val="hybridMultilevel"/>
     <w:tmpl w:val="85381D32"/>
@@ -2745,7 +2619,7 @@
       </w:pPr>
     </w:lvl>
   </w:abstractNum>
-  <w:abstractNum w:abstractNumId="4">
+  <w:abstractNum w:abstractNumId="4" w15:restartNumberingAfterBreak="0">
     <w:nsid w:val="5D880432"/>
     <w:multiLevelType w:val="hybridMultilevel"/>
     <w:tmpl w:val="EAE4F14A"/>
@@ -2834,7 +2708,7 @@
       </w:pPr>
     </w:lvl>
   </w:abstractNum>
-  <w:abstractNum w:abstractNumId="5">
+  <w:abstractNum w:abstractNumId="5" w15:restartNumberingAfterBreak="0">
     <w:nsid w:val="6FC3519F"/>
     <w:multiLevelType w:val="hybridMultilevel"/>
     <w:tmpl w:val="34D0649E"/>
@@ -2923,7 +2797,7 @@
       </w:pPr>
     </w:lvl>
   </w:abstractNum>
-  <w:abstractNum w:abstractNumId="6">
+  <w:abstractNum w:abstractNumId="6" w15:restartNumberingAfterBreak="0">
     <w:nsid w:val="72237E79"/>
     <w:multiLevelType w:val="hybridMultilevel"/>
     <w:tmpl w:val="652A8E36"/>
@@ -3012,7 +2886,7 @@
       </w:pPr>
     </w:lvl>
   </w:abstractNum>
-  <w:abstractNum w:abstractNumId="7">
+  <w:abstractNum w:abstractNumId="7" w15:restartNumberingAfterBreak="0">
     <w:nsid w:val="7B70537A"/>
     <w:multiLevelType w:val="hybridMultilevel"/>
     <w:tmpl w:val="7376ECCA"/>
@@ -3129,7 +3003,7 @@
 </file>
 
 <file path=word/styles.xml><?xml version="1.0" encoding="utf-8"?>
-<w:styles xmlns:mc="http://schemas.openxmlformats.org/markup-compatibility/2006" xmlns:r="http://schemas.openxmlformats.org/officeDocument/2006/relationships" xmlns:w="http://schemas.openxmlformats.org/wordprocessingml/2006/main" xmlns:w14="http://schemas.microsoft.com/office/word/2010/wordml" xmlns:w15="http://schemas.microsoft.com/office/word/2012/wordml" mc:Ignorable="w14 w15">
+<w:styles xmlns:mc="http://schemas.openxmlformats.org/markup-compatibility/2006" xmlns:r="http://schemas.openxmlformats.org/officeDocument/2006/relationships" xmlns:w="http://schemas.openxmlformats.org/wordprocessingml/2006/main" xmlns:w14="http://schemas.microsoft.com/office/word/2010/wordml" xmlns:w15="http://schemas.microsoft.com/office/word/2012/wordml" xmlns:w16cex="http://schemas.microsoft.com/office/word/2018/wordml/cex" xmlns:w16cid="http://schemas.microsoft.com/office/word/2016/wordml/cid" xmlns:w16="http://schemas.microsoft.com/office/word/2018/wordml" xmlns:w16sdtdh="http://schemas.microsoft.com/office/word/2020/wordml/sdtdatahash" xmlns:w16se="http://schemas.microsoft.com/office/word/2015/wordml/symex" mc:Ignorable="w14 w15 w16se w16cid w16 w16cex w16sdtdh">
   <w:docDefaults>
     <w:rPrDefault>
       <w:rPr>
@@ -3145,7 +3019,7 @@
       </w:pPr>
     </w:pPrDefault>
   </w:docDefaults>
-  <w:latentStyles w:defLockedState="0" w:defUIPriority="99" w:defSemiHidden="0" w:defUnhideWhenUsed="0" w:defQFormat="0" w:count="371">
+  <w:latentStyles w:defLockedState="0" w:defUIPriority="99" w:defSemiHidden="0" w:defUnhideWhenUsed="0" w:defQFormat="0" w:count="376">
     <w:lsdException w:name="Normal" w:uiPriority="0" w:qFormat="1"/>
     <w:lsdException w:name="heading 1" w:uiPriority="9" w:qFormat="1"/>
     <w:lsdException w:name="heading 2" w:semiHidden="1" w:uiPriority="9" w:unhideWhenUsed="1" w:qFormat="1"/>
@@ -3251,7 +3125,6 @@
     <w:lsdException w:name="HTML Sample" w:semiHidden="1" w:unhideWhenUsed="1"/>
     <w:lsdException w:name="HTML Typewriter" w:semiHidden="1" w:unhideWhenUsed="1"/>
     <w:lsdException w:name="HTML Variable" w:semiHidden="1" w:unhideWhenUsed="1"/>
-    <w:lsdException w:name="Normal Table" w:semiHidden="1" w:unhideWhenUsed="1"/>
     <w:lsdException w:name="annotation subject" w:semiHidden="1" w:unhideWhenUsed="1"/>
     <w:lsdException w:name="No List" w:semiHidden="1" w:unhideWhenUsed="1"/>
     <w:lsdException w:name="Outline List 1" w:semiHidden="1" w:unhideWhenUsed="1"/>
@@ -3294,11 +3167,8 @@
     <w:lsdException w:name="Table Contemporary" w:semiHidden="1" w:unhideWhenUsed="1"/>
     <w:lsdException w:name="Table Elegant" w:semiHidden="1" w:unhideWhenUsed="1"/>
     <w:lsdException w:name="Table Professional" w:semiHidden="1" w:unhideWhenUsed="1"/>
-    <w:lsdException w:name="Table Subtle 1" w:semiHidden="1" w:unhideWhenUsed="1"/>
     <w:lsdException w:name="Table Subtle 2" w:semiHidden="1" w:unhideWhenUsed="1"/>
     <w:lsdException w:name="Table Web 1" w:semiHidden="1" w:unhideWhenUsed="1"/>
-    <w:lsdException w:name="Table Web 2" w:semiHidden="1" w:unhideWhenUsed="1"/>
-    <w:lsdException w:name="Table Web 3" w:semiHidden="1" w:unhideWhenUsed="1"/>
     <w:lsdException w:name="Balloon Text" w:semiHidden="1" w:unhideWhenUsed="1"/>
     <w:lsdException w:name="Table Grid" w:uiPriority="39"/>
     <w:lsdException w:name="Table Theme" w:semiHidden="1" w:unhideWhenUsed="1"/>
@@ -3517,6 +3387,11 @@
     <w:lsdException w:name="List Table 5 Dark Accent 6" w:uiPriority="50"/>
     <w:lsdException w:name="List Table 6 Colorful Accent 6" w:uiPriority="51"/>
     <w:lsdException w:name="List Table 7 Colorful Accent 6" w:uiPriority="52"/>
+    <w:lsdException w:name="Mention" w:semiHidden="1" w:unhideWhenUsed="1"/>
+    <w:lsdException w:name="Smart Hyperlink" w:semiHidden="1" w:unhideWhenUsed="1"/>
+    <w:lsdException w:name="Hashtag" w:semiHidden="1" w:unhideWhenUsed="1"/>
+    <w:lsdException w:name="Unresolved Mention" w:semiHidden="1" w:unhideWhenUsed="1"/>
+    <w:lsdException w:name="Smart Link" w:semiHidden="1" w:unhideWhenUsed="1"/>
   </w:latentStyles>
   <w:style w:type="paragraph" w:default="1" w:styleId="Normal">
     <w:name w:val="Normal"/>
@@ -3569,7 +3444,6 @@
       <w:spacing w:after="0" w:line="240" w:lineRule="auto"/>
     </w:pPr>
     <w:tblPr>
-      <w:tblInd w:w="0" w:type="dxa"/>
       <w:tblBorders>
         <w:top w:val="single" w:sz="4" w:space="0" w:color="auto"/>
         <w:left w:val="single" w:sz="4" w:space="0" w:color="auto"/>
@@ -3578,12 +3452,6 @@
         <w:insideH w:val="single" w:sz="4" w:space="0" w:color="auto"/>
         <w:insideV w:val="single" w:sz="4" w:space="0" w:color="auto"/>
       </w:tblBorders>
-      <w:tblCellMar>
-        <w:top w:w="0" w:type="dxa"/>
-        <w:left w:w="108" w:type="dxa"/>
-        <w:bottom w:w="0" w:type="dxa"/>
-        <w:right w:w="108" w:type="dxa"/>
-      </w:tblCellMar>
     </w:tblPr>
   </w:style>
 </w:styles>

</xml_diff>